<commit_message>
updated resume and deployed it to the website
</commit_message>
<xml_diff>
--- a/src/static/resume.docx
+++ b/src/static/resume.docx
@@ -25,8 +25,20 @@
           <w:szCs w:val="36"/>
           <w:u w:val="single"/>
         </w:rPr>
-        <w:t>Konstantin Volodin</w:t>
-      </w:r>
+        <w:t xml:space="preserve">Konstantin </w:t>
+      </w:r>
+      <w:proofErr w:type="spellStart"/>
+      <w:r>
+        <w:rPr>
+          <w:rFonts w:ascii="Tahoma" w:hAnsi="Tahoma" w:cs="Tahoma"/>
+          <w:b/>
+          <w:sz w:val="36"/>
+          <w:szCs w:val="36"/>
+          <w:u w:val="single"/>
+        </w:rPr>
+        <w:t>Volodin</w:t>
+      </w:r>
+      <w:proofErr w:type="spellEnd"/>
       <w:r>
         <w:rPr>
           <w:rFonts w:ascii="Tahoma" w:hAnsi="Tahoma" w:cs="Tahoma"/>
@@ -209,6 +221,7 @@
           </w:rPr>
           <w:t>ca.linkedin.com/in/</w:t>
         </w:r>
+        <w:proofErr w:type="spellStart"/>
         <w:r>
           <w:rPr>
             <w:rStyle w:val="Hyperlink"/>
@@ -218,6 +231,7 @@
           </w:rPr>
           <w:t>konstantin-volodin</w:t>
         </w:r>
+        <w:proofErr w:type="spellEnd"/>
       </w:hyperlink>
       <w:r>
         <w:rPr>
@@ -450,39 +464,23 @@
           <w:sz w:val="18"/>
           <w:szCs w:val="18"/>
         </w:rPr>
-        <w:t xml:space="preserve">Revamped legacy classification models with modern software, enhancing scalability, performance, and automation. </w:t>
-      </w:r>
-      <w:r>
-        <w:rPr>
-          <w:rFonts w:ascii="Tahoma" w:hAnsi="Tahoma" w:cs="Tahoma"/>
-          <w:sz w:val="18"/>
-          <w:szCs w:val="18"/>
-        </w:rPr>
-        <w:t>By</w:t>
-      </w:r>
-      <w:r>
-        <w:rPr>
-          <w:rFonts w:ascii="Tahoma" w:hAnsi="Tahoma" w:cs="Tahoma"/>
-          <w:sz w:val="18"/>
-          <w:szCs w:val="18"/>
-        </w:rPr>
-        <w:t xml:space="preserve"> productionalizing a</w:t>
-      </w:r>
-      <w:r>
-        <w:rPr>
-          <w:rFonts w:ascii="Tahoma" w:hAnsi="Tahoma" w:cs="Tahoma"/>
-          <w:sz w:val="18"/>
-          <w:szCs w:val="18"/>
-        </w:rPr>
-        <w:t xml:space="preserve">n </w:t>
-      </w:r>
-      <w:r>
-        <w:rPr>
-          <w:rFonts w:ascii="Tahoma" w:hAnsi="Tahoma" w:cs="Tahoma"/>
-          <w:sz w:val="18"/>
-          <w:szCs w:val="18"/>
-        </w:rPr>
-        <w:t>annual cost savings of over $100,000, along with a 30-hour weekly reduction in employee time is possible</w:t>
+        <w:t>Lead the</w:t>
+      </w:r>
+      <w:r>
+        <w:rPr>
+          <w:rFonts w:ascii="Tahoma" w:hAnsi="Tahoma" w:cs="Tahoma"/>
+          <w:sz w:val="18"/>
+          <w:szCs w:val="18"/>
+        </w:rPr>
+        <w:t xml:space="preserve"> </w:t>
+      </w:r>
+      <w:r>
+        <w:rPr>
+          <w:rFonts w:ascii="Tahoma" w:hAnsi="Tahoma" w:cs="Tahoma"/>
+          <w:sz w:val="18"/>
+          <w:szCs w:val="18"/>
+        </w:rPr>
+        <w:t>development of new modules, oversaw bug fixing initiatives, and facilitated seamless client interactions for one of the largest models within our team, ensuring its optimal performance and alignment with strategic objectives</w:t>
       </w:r>
       <w:r>
         <w:rPr>
@@ -517,39 +515,15 @@
           <w:sz w:val="18"/>
           <w:szCs w:val="18"/>
         </w:rPr>
-        <w:t>Partnered</w:t>
-      </w:r>
-      <w:r>
-        <w:rPr>
-          <w:rFonts w:ascii="Tahoma" w:hAnsi="Tahoma" w:cs="Tahoma"/>
-          <w:sz w:val="18"/>
-          <w:szCs w:val="18"/>
-        </w:rPr>
-        <w:t xml:space="preserve"> with clients to define indicators based on business rules, </w:t>
-      </w:r>
-      <w:r>
-        <w:rPr>
-          <w:rFonts w:ascii="Tahoma" w:hAnsi="Tahoma" w:cs="Tahoma"/>
-          <w:sz w:val="18"/>
-          <w:szCs w:val="18"/>
-        </w:rPr>
-        <w:t xml:space="preserve">boosting model </w:t>
-      </w:r>
-      <w:r>
-        <w:rPr>
-          <w:rFonts w:ascii="Tahoma" w:hAnsi="Tahoma" w:cs="Tahoma"/>
-          <w:sz w:val="18"/>
-          <w:szCs w:val="18"/>
-        </w:rPr>
-        <w:t xml:space="preserve">performance </w:t>
-      </w:r>
-      <w:r>
-        <w:rPr>
-          <w:rFonts w:ascii="Tahoma" w:hAnsi="Tahoma" w:cs="Tahoma"/>
-          <w:sz w:val="18"/>
-          <w:szCs w:val="18"/>
-        </w:rPr>
-        <w:t>while</w:t>
+        <w:t xml:space="preserve">Revamped legacy classification models with modern software, enhancing scalability, performance, and automation. </w:t>
+      </w:r>
+      <w:r>
+        <w:rPr>
+          <w:rFonts w:ascii="Tahoma" w:hAnsi="Tahoma" w:cs="Tahoma"/>
+          <w:sz w:val="18"/>
+          <w:szCs w:val="18"/>
+        </w:rPr>
+        <w:t>By</w:t>
       </w:r>
       <w:r>
         <w:rPr>
@@ -559,29 +533,47 @@
         </w:rPr>
         <w:t xml:space="preserve"> </w:t>
       </w:r>
-      <w:r>
-        <w:rPr>
-          <w:rFonts w:ascii="Tahoma" w:hAnsi="Tahoma" w:cs="Tahoma"/>
-          <w:sz w:val="18"/>
-          <w:szCs w:val="18"/>
-        </w:rPr>
-        <w:t xml:space="preserve">ensuring </w:t>
-      </w:r>
-      <w:r>
-        <w:rPr>
-          <w:rFonts w:ascii="Tahoma" w:hAnsi="Tahoma" w:cs="Tahoma"/>
-          <w:sz w:val="18"/>
-          <w:szCs w:val="18"/>
-        </w:rPr>
-        <w:t xml:space="preserve">legal </w:t>
-      </w:r>
-      <w:r>
-        <w:rPr>
-          <w:rFonts w:ascii="Tahoma" w:hAnsi="Tahoma" w:cs="Tahoma"/>
-          <w:sz w:val="18"/>
-          <w:szCs w:val="18"/>
-        </w:rPr>
-        <w:t>compliance.</w:t>
+      <w:proofErr w:type="spellStart"/>
+      <w:r>
+        <w:rPr>
+          <w:rFonts w:ascii="Tahoma" w:hAnsi="Tahoma" w:cs="Tahoma"/>
+          <w:sz w:val="18"/>
+          <w:szCs w:val="18"/>
+        </w:rPr>
+        <w:t>productionalizing</w:t>
+      </w:r>
+      <w:proofErr w:type="spellEnd"/>
+      <w:r>
+        <w:rPr>
+          <w:rFonts w:ascii="Tahoma" w:hAnsi="Tahoma" w:cs="Tahoma"/>
+          <w:sz w:val="18"/>
+          <w:szCs w:val="18"/>
+        </w:rPr>
+        <w:t xml:space="preserve"> a</w:t>
+      </w:r>
+      <w:r>
+        <w:rPr>
+          <w:rFonts w:ascii="Tahoma" w:hAnsi="Tahoma" w:cs="Tahoma"/>
+          <w:sz w:val="18"/>
+          <w:szCs w:val="18"/>
+        </w:rPr>
+        <w:t xml:space="preserve">n </w:t>
+      </w:r>
+      <w:r>
+        <w:rPr>
+          <w:rFonts w:ascii="Tahoma" w:hAnsi="Tahoma" w:cs="Tahoma"/>
+          <w:sz w:val="18"/>
+          <w:szCs w:val="18"/>
+        </w:rPr>
+        <w:t>annual cost savings of over $100,000, along with a 30-hour weekly reduction in employee time is possible</w:t>
+      </w:r>
+      <w:r>
+        <w:rPr>
+          <w:rFonts w:ascii="Tahoma" w:hAnsi="Tahoma" w:cs="Tahoma"/>
+          <w:sz w:val="18"/>
+          <w:szCs w:val="18"/>
+        </w:rPr>
+        <w:t>.</w:t>
       </w:r>
     </w:p>
     <w:p>
@@ -608,164 +600,71 @@
           <w:sz w:val="18"/>
           <w:szCs w:val="18"/>
         </w:rPr>
-        <w:t xml:space="preserve">Implemented KPIs to track model performance and drift, evaluating a </w:t>
-      </w:r>
-      <w:r>
-        <w:rPr>
-          <w:rFonts w:ascii="Tahoma" w:hAnsi="Tahoma" w:cs="Tahoma"/>
-          <w:sz w:val="18"/>
-          <w:szCs w:val="18"/>
-        </w:rPr>
-        <w:t>classification</w:t>
-      </w:r>
-      <w:r>
-        <w:rPr>
-          <w:rFonts w:ascii="Tahoma" w:hAnsi="Tahoma" w:cs="Tahoma"/>
-          <w:sz w:val="18"/>
-          <w:szCs w:val="18"/>
-        </w:rPr>
-        <w:t xml:space="preserve"> model with </w:t>
-      </w:r>
-      <w:r>
-        <w:rPr>
-          <w:rFonts w:ascii="Tahoma" w:hAnsi="Tahoma" w:cs="Tahoma"/>
-          <w:sz w:val="18"/>
-          <w:szCs w:val="18"/>
-        </w:rPr>
-        <w:t xml:space="preserve">appox. </w:t>
-      </w:r>
-      <w:r>
-        <w:rPr>
-          <w:rFonts w:ascii="Tahoma" w:hAnsi="Tahoma" w:cs="Tahoma"/>
-          <w:sz w:val="18"/>
-          <w:szCs w:val="18"/>
-        </w:rPr>
-        <w:t xml:space="preserve">10,000 data points </w:t>
-      </w:r>
-      <w:r>
-        <w:rPr>
-          <w:rFonts w:ascii="Tahoma" w:hAnsi="Tahoma" w:cs="Tahoma"/>
-          <w:sz w:val="18"/>
-          <w:szCs w:val="18"/>
-        </w:rPr>
-        <w:t xml:space="preserve">per </w:t>
-      </w:r>
-      <w:r>
-        <w:rPr>
-          <w:rFonts w:ascii="Tahoma" w:hAnsi="Tahoma" w:cs="Tahoma"/>
-          <w:sz w:val="18"/>
-          <w:szCs w:val="18"/>
-        </w:rPr>
-        <w:t>week.</w:t>
-      </w:r>
-    </w:p>
-    <w:p>
-      <w:pPr>
-        <w:tabs>
-          <w:tab w:val="right" w:pos="10773"/>
-        </w:tabs>
-        <w:spacing w:after="0" w:line="240" w:lineRule="auto"/>
-        <w:rPr>
-          <w:rFonts w:ascii="Tahoma" w:hAnsi="Tahoma" w:cs="Tahoma"/>
-          <w:sz w:val="10"/>
-          <w:szCs w:val="10"/>
-        </w:rPr>
-      </w:pPr>
-    </w:p>
-    <w:p>
-      <w:pPr>
-        <w:tabs>
-          <w:tab w:val="right" w:pos="10773"/>
-        </w:tabs>
-        <w:spacing w:after="0" w:line="240" w:lineRule="auto"/>
-        <w:rPr>
-          <w:rFonts w:ascii="Tahoma" w:hAnsi="Tahoma" w:cs="Tahoma"/>
-          <w:sz w:val="20"/>
-          <w:szCs w:val="20"/>
-        </w:rPr>
-      </w:pPr>
-      <w:r>
-        <w:rPr>
-          <w:rFonts w:ascii="Tahoma" w:hAnsi="Tahoma" w:cs="Tahoma"/>
-          <w:iCs/>
-          <w:sz w:val="20"/>
-          <w:szCs w:val="20"/>
-        </w:rPr>
-        <w:t>Data Analyst</w:t>
-      </w:r>
-      <w:r>
-        <w:rPr>
-          <w:rFonts w:ascii="Tahoma" w:hAnsi="Tahoma" w:cs="Tahoma"/>
-          <w:iCs/>
-          <w:sz w:val="20"/>
-          <w:szCs w:val="20"/>
-        </w:rPr>
-        <w:t xml:space="preserve">, </w:t>
-      </w:r>
-      <w:r>
-        <w:rPr>
-          <w:rFonts w:ascii="Tahoma" w:hAnsi="Tahoma" w:cs="Tahoma"/>
-          <w:i/>
-          <w:sz w:val="20"/>
-          <w:szCs w:val="20"/>
-        </w:rPr>
-        <w:t>Anti Racism Task Force</w:t>
-      </w:r>
-      <w:r>
-        <w:rPr>
-          <w:rFonts w:ascii="Tahoma" w:hAnsi="Tahoma" w:cs="Tahoma"/>
-          <w:sz w:val="20"/>
-          <w:szCs w:val="20"/>
-        </w:rPr>
-        <w:tab/>
-      </w:r>
-      <w:r>
-        <w:rPr>
-          <w:rFonts w:ascii="Tahoma" w:hAnsi="Tahoma" w:cs="Tahoma"/>
-          <w:sz w:val="20"/>
-          <w:szCs w:val="20"/>
-        </w:rPr>
-        <w:t xml:space="preserve">Dec </w:t>
-      </w:r>
-      <w:r>
-        <w:rPr>
-          <w:rFonts w:ascii="Tahoma" w:hAnsi="Tahoma" w:cs="Tahoma"/>
-          <w:sz w:val="20"/>
-          <w:szCs w:val="20"/>
-        </w:rPr>
-        <w:t>20</w:t>
-      </w:r>
-      <w:r>
-        <w:rPr>
-          <w:rFonts w:ascii="Tahoma" w:hAnsi="Tahoma" w:cs="Tahoma"/>
-          <w:sz w:val="20"/>
-          <w:szCs w:val="20"/>
-        </w:rPr>
-        <w:t>20</w:t>
-      </w:r>
-      <w:r>
-        <w:rPr>
-          <w:rFonts w:ascii="Tahoma" w:hAnsi="Tahoma" w:cs="Tahoma"/>
-          <w:sz w:val="20"/>
-          <w:szCs w:val="20"/>
-        </w:rPr>
-        <w:t xml:space="preserve"> – </w:t>
-      </w:r>
-      <w:r>
-        <w:rPr>
-          <w:rFonts w:ascii="Tahoma" w:hAnsi="Tahoma" w:cs="Tahoma"/>
-          <w:sz w:val="20"/>
-          <w:szCs w:val="20"/>
-        </w:rPr>
-        <w:t xml:space="preserve">Oct </w:t>
-      </w:r>
-      <w:r>
-        <w:rPr>
-          <w:rFonts w:ascii="Tahoma" w:hAnsi="Tahoma" w:cs="Tahoma"/>
-          <w:sz w:val="20"/>
-          <w:szCs w:val="20"/>
-        </w:rPr>
-        <w:t>2022</w:t>
+        <w:t>Partnered</w:t>
+      </w:r>
+      <w:r>
+        <w:rPr>
+          <w:rFonts w:ascii="Tahoma" w:hAnsi="Tahoma" w:cs="Tahoma"/>
+          <w:sz w:val="18"/>
+          <w:szCs w:val="18"/>
+        </w:rPr>
+        <w:t xml:space="preserve"> with clients to define indicators based on business rules, </w:t>
+      </w:r>
+      <w:r>
+        <w:rPr>
+          <w:rFonts w:ascii="Tahoma" w:hAnsi="Tahoma" w:cs="Tahoma"/>
+          <w:sz w:val="18"/>
+          <w:szCs w:val="18"/>
+        </w:rPr>
+        <w:t xml:space="preserve">boosting model </w:t>
+      </w:r>
+      <w:r>
+        <w:rPr>
+          <w:rFonts w:ascii="Tahoma" w:hAnsi="Tahoma" w:cs="Tahoma"/>
+          <w:sz w:val="18"/>
+          <w:szCs w:val="18"/>
+        </w:rPr>
+        <w:t xml:space="preserve">performance </w:t>
+      </w:r>
+      <w:r>
+        <w:rPr>
+          <w:rFonts w:ascii="Tahoma" w:hAnsi="Tahoma" w:cs="Tahoma"/>
+          <w:sz w:val="18"/>
+          <w:szCs w:val="18"/>
+        </w:rPr>
+        <w:t>while</w:t>
+      </w:r>
+      <w:r>
+        <w:rPr>
+          <w:rFonts w:ascii="Tahoma" w:hAnsi="Tahoma" w:cs="Tahoma"/>
+          <w:sz w:val="18"/>
+          <w:szCs w:val="18"/>
+        </w:rPr>
+        <w:t xml:space="preserve"> </w:t>
+      </w:r>
+      <w:r>
+        <w:rPr>
+          <w:rFonts w:ascii="Tahoma" w:hAnsi="Tahoma" w:cs="Tahoma"/>
+          <w:sz w:val="18"/>
+          <w:szCs w:val="18"/>
+        </w:rPr>
+        <w:t xml:space="preserve">ensuring </w:t>
+      </w:r>
+      <w:r>
+        <w:rPr>
+          <w:rFonts w:ascii="Tahoma" w:hAnsi="Tahoma" w:cs="Tahoma"/>
+          <w:sz w:val="18"/>
+          <w:szCs w:val="18"/>
+        </w:rPr>
+        <w:t xml:space="preserve">legal </w:t>
+      </w:r>
+      <w:r>
+        <w:rPr>
+          <w:rFonts w:ascii="Tahoma" w:hAnsi="Tahoma" w:cs="Tahoma"/>
+          <w:sz w:val="18"/>
+          <w:szCs w:val="18"/>
+        </w:rPr>
+        <w:t>compliance.</w:t>
       </w:r>
     </w:p>
     <w:p>
@@ -792,47 +691,182 @@
           <w:sz w:val="18"/>
           <w:szCs w:val="18"/>
         </w:rPr>
-        <w:t xml:space="preserve">Analyzed HR data and conducted a department-wide survey </w:t>
-      </w:r>
-      <w:r>
-        <w:rPr>
-          <w:rFonts w:ascii="Tahoma" w:hAnsi="Tahoma" w:cs="Tahoma"/>
-          <w:sz w:val="18"/>
-          <w:szCs w:val="18"/>
-        </w:rPr>
-        <w:t>informing</w:t>
-      </w:r>
-      <w:r>
-        <w:rPr>
-          <w:rFonts w:ascii="Tahoma" w:hAnsi="Tahoma" w:cs="Tahoma"/>
-          <w:sz w:val="18"/>
-          <w:szCs w:val="18"/>
-        </w:rPr>
-        <w:t xml:space="preserve"> the IRCC’s hiring </w:t>
-      </w:r>
-      <w:r>
-        <w:rPr>
-          <w:rFonts w:ascii="Tahoma" w:hAnsi="Tahoma" w:cs="Tahoma"/>
-          <w:sz w:val="18"/>
-          <w:szCs w:val="18"/>
-        </w:rPr>
-        <w:t xml:space="preserve">and AR </w:t>
-      </w:r>
-      <w:r>
-        <w:rPr>
-          <w:rFonts w:ascii="Tahoma" w:hAnsi="Tahoma" w:cs="Tahoma"/>
-          <w:sz w:val="18"/>
-          <w:szCs w:val="18"/>
-        </w:rPr>
-        <w:t>strategy</w:t>
-      </w:r>
-      <w:r>
-        <w:rPr>
-          <w:rFonts w:ascii="Tahoma" w:hAnsi="Tahoma" w:cs="Tahoma"/>
-          <w:sz w:val="18"/>
-          <w:szCs w:val="18"/>
-        </w:rPr>
-        <w:t>.</w:t>
+        <w:t xml:space="preserve">Implemented KPIs to track model performance and drift, evaluating a </w:t>
+      </w:r>
+      <w:r>
+        <w:rPr>
+          <w:rFonts w:ascii="Tahoma" w:hAnsi="Tahoma" w:cs="Tahoma"/>
+          <w:sz w:val="18"/>
+          <w:szCs w:val="18"/>
+        </w:rPr>
+        <w:t>classification</w:t>
+      </w:r>
+      <w:r>
+        <w:rPr>
+          <w:rFonts w:ascii="Tahoma" w:hAnsi="Tahoma" w:cs="Tahoma"/>
+          <w:sz w:val="18"/>
+          <w:szCs w:val="18"/>
+        </w:rPr>
+        <w:t xml:space="preserve"> model with </w:t>
+      </w:r>
+      <w:proofErr w:type="spellStart"/>
+      <w:r>
+        <w:rPr>
+          <w:rFonts w:ascii="Tahoma" w:hAnsi="Tahoma" w:cs="Tahoma"/>
+          <w:sz w:val="18"/>
+          <w:szCs w:val="18"/>
+        </w:rPr>
+        <w:t>appox</w:t>
+      </w:r>
+      <w:proofErr w:type="spellEnd"/>
+      <w:r>
+        <w:rPr>
+          <w:rFonts w:ascii="Tahoma" w:hAnsi="Tahoma" w:cs="Tahoma"/>
+          <w:sz w:val="18"/>
+          <w:szCs w:val="18"/>
+        </w:rPr>
+        <w:t xml:space="preserve">. </w:t>
+      </w:r>
+      <w:r>
+        <w:rPr>
+          <w:rFonts w:ascii="Tahoma" w:hAnsi="Tahoma" w:cs="Tahoma"/>
+          <w:sz w:val="18"/>
+          <w:szCs w:val="18"/>
+        </w:rPr>
+        <w:t>360k</w:t>
+      </w:r>
+      <w:r>
+        <w:rPr>
+          <w:rFonts w:ascii="Tahoma" w:hAnsi="Tahoma" w:cs="Tahoma"/>
+          <w:sz w:val="18"/>
+          <w:szCs w:val="18"/>
+        </w:rPr>
+        <w:t xml:space="preserve"> data points </w:t>
+      </w:r>
+      <w:r>
+        <w:rPr>
+          <w:rFonts w:ascii="Tahoma" w:hAnsi="Tahoma" w:cs="Tahoma"/>
+          <w:sz w:val="18"/>
+          <w:szCs w:val="18"/>
+        </w:rPr>
+        <w:t xml:space="preserve">per </w:t>
+      </w:r>
+      <w:r>
+        <w:rPr>
+          <w:rFonts w:ascii="Tahoma" w:hAnsi="Tahoma" w:cs="Tahoma"/>
+          <w:sz w:val="18"/>
+          <w:szCs w:val="18"/>
+        </w:rPr>
+        <w:t>week.</w:t>
+      </w:r>
+    </w:p>
+    <w:p>
+      <w:pPr>
+        <w:tabs>
+          <w:tab w:val="right" w:pos="10773"/>
+        </w:tabs>
+        <w:spacing w:after="0" w:line="240" w:lineRule="auto"/>
+        <w:rPr>
+          <w:rFonts w:ascii="Tahoma" w:hAnsi="Tahoma" w:cs="Tahoma"/>
+          <w:sz w:val="10"/>
+          <w:szCs w:val="10"/>
+        </w:rPr>
+      </w:pPr>
+    </w:p>
+    <w:p>
+      <w:pPr>
+        <w:tabs>
+          <w:tab w:val="right" w:pos="10773"/>
+        </w:tabs>
+        <w:spacing w:after="0" w:line="240" w:lineRule="auto"/>
+        <w:rPr>
+          <w:rFonts w:ascii="Tahoma" w:hAnsi="Tahoma" w:cs="Tahoma"/>
+          <w:sz w:val="20"/>
+          <w:szCs w:val="20"/>
+        </w:rPr>
+      </w:pPr>
+      <w:r>
+        <w:rPr>
+          <w:rFonts w:ascii="Tahoma" w:hAnsi="Tahoma" w:cs="Tahoma"/>
+          <w:iCs/>
+          <w:sz w:val="20"/>
+          <w:szCs w:val="20"/>
+        </w:rPr>
+        <w:t>Data Analyst</w:t>
+      </w:r>
+      <w:r>
+        <w:rPr>
+          <w:rFonts w:ascii="Tahoma" w:hAnsi="Tahoma" w:cs="Tahoma"/>
+          <w:iCs/>
+          <w:sz w:val="20"/>
+          <w:szCs w:val="20"/>
+        </w:rPr>
+        <w:t xml:space="preserve">, </w:t>
+      </w:r>
+      <w:r>
+        <w:rPr>
+          <w:rFonts w:ascii="Tahoma" w:hAnsi="Tahoma" w:cs="Tahoma"/>
+          <w:i/>
+          <w:sz w:val="20"/>
+          <w:szCs w:val="20"/>
+        </w:rPr>
+        <w:t>Anti Racism Task Force</w:t>
+      </w:r>
+      <w:r>
+        <w:rPr>
+          <w:rFonts w:ascii="Tahoma" w:hAnsi="Tahoma" w:cs="Tahoma"/>
+          <w:sz w:val="20"/>
+          <w:szCs w:val="20"/>
+        </w:rPr>
+        <w:tab/>
+      </w:r>
+      <w:r>
+        <w:rPr>
+          <w:rFonts w:ascii="Tahoma" w:hAnsi="Tahoma" w:cs="Tahoma"/>
+          <w:sz w:val="20"/>
+          <w:szCs w:val="20"/>
+        </w:rPr>
+        <w:t xml:space="preserve">Dec </w:t>
+      </w:r>
+      <w:r>
+        <w:rPr>
+          <w:rFonts w:ascii="Tahoma" w:hAnsi="Tahoma" w:cs="Tahoma"/>
+          <w:sz w:val="20"/>
+          <w:szCs w:val="20"/>
+        </w:rPr>
+        <w:t>20</w:t>
+      </w:r>
+      <w:r>
+        <w:rPr>
+          <w:rFonts w:ascii="Tahoma" w:hAnsi="Tahoma" w:cs="Tahoma"/>
+          <w:sz w:val="20"/>
+          <w:szCs w:val="20"/>
+        </w:rPr>
+        <w:t>20</w:t>
+      </w:r>
+      <w:r>
+        <w:rPr>
+          <w:rFonts w:ascii="Tahoma" w:hAnsi="Tahoma" w:cs="Tahoma"/>
+          <w:sz w:val="20"/>
+          <w:szCs w:val="20"/>
+        </w:rPr>
+        <w:t xml:space="preserve"> – </w:t>
+      </w:r>
+      <w:r>
+        <w:rPr>
+          <w:rFonts w:ascii="Tahoma" w:hAnsi="Tahoma" w:cs="Tahoma"/>
+          <w:sz w:val="20"/>
+          <w:szCs w:val="20"/>
+        </w:rPr>
+        <w:t xml:space="preserve">Oct </w:t>
+      </w:r>
+      <w:r>
+        <w:rPr>
+          <w:rFonts w:ascii="Tahoma" w:hAnsi="Tahoma" w:cs="Tahoma"/>
+          <w:sz w:val="20"/>
+          <w:szCs w:val="20"/>
+        </w:rPr>
+        <w:t>2022</w:t>
       </w:r>
     </w:p>
     <w:p>
@@ -859,7 +893,47 @@
           <w:sz w:val="18"/>
           <w:szCs w:val="18"/>
         </w:rPr>
-        <w:t>Designed the methodology and prepared quarterly reports for Minister's Office, showcasing AR activities performance.</w:t>
+        <w:t xml:space="preserve">Analyzed HR data and conducted a department-wide survey </w:t>
+      </w:r>
+      <w:r>
+        <w:rPr>
+          <w:rFonts w:ascii="Tahoma" w:hAnsi="Tahoma" w:cs="Tahoma"/>
+          <w:sz w:val="18"/>
+          <w:szCs w:val="18"/>
+        </w:rPr>
+        <w:t>informing</w:t>
+      </w:r>
+      <w:r>
+        <w:rPr>
+          <w:rFonts w:ascii="Tahoma" w:hAnsi="Tahoma" w:cs="Tahoma"/>
+          <w:sz w:val="18"/>
+          <w:szCs w:val="18"/>
+        </w:rPr>
+        <w:t xml:space="preserve"> the IRCC’s hiring </w:t>
+      </w:r>
+      <w:r>
+        <w:rPr>
+          <w:rFonts w:ascii="Tahoma" w:hAnsi="Tahoma" w:cs="Tahoma"/>
+          <w:sz w:val="18"/>
+          <w:szCs w:val="18"/>
+        </w:rPr>
+        <w:t xml:space="preserve">and AR </w:t>
+      </w:r>
+      <w:r>
+        <w:rPr>
+          <w:rFonts w:ascii="Tahoma" w:hAnsi="Tahoma" w:cs="Tahoma"/>
+          <w:sz w:val="18"/>
+          <w:szCs w:val="18"/>
+        </w:rPr>
+        <w:t>strategy</w:t>
+      </w:r>
+      <w:r>
+        <w:rPr>
+          <w:rFonts w:ascii="Tahoma" w:hAnsi="Tahoma" w:cs="Tahoma"/>
+          <w:sz w:val="18"/>
+          <w:szCs w:val="18"/>
+        </w:rPr>
+        <w:t>.</w:t>
       </w:r>
     </w:p>
     <w:p>
@@ -876,6 +950,33 @@
         <w:ind w:left="284" w:hanging="284"/>
         <w:rPr>
           <w:rFonts w:ascii="Tahoma" w:hAnsi="Tahoma" w:cs="Tahoma"/>
+          <w:sz w:val="18"/>
+          <w:szCs w:val="18"/>
+        </w:rPr>
+      </w:pPr>
+      <w:r>
+        <w:rPr>
+          <w:rFonts w:ascii="Tahoma" w:hAnsi="Tahoma" w:cs="Tahoma"/>
+          <w:sz w:val="18"/>
+          <w:szCs w:val="18"/>
+        </w:rPr>
+        <w:t>Designed the methodology and prepared quarterly reports for Minister's Office, showcasing AR activities performance.</w:t>
+      </w:r>
+    </w:p>
+    <w:p>
+      <w:pPr>
+        <w:pStyle w:val="ListParagraph"/>
+        <w:numPr>
+          <w:ilvl w:val="0"/>
+          <w:numId w:val="5"/>
+        </w:numPr>
+        <w:tabs>
+          <w:tab w:val="right" w:pos="10773"/>
+        </w:tabs>
+        <w:spacing w:after="0" w:line="240" w:lineRule="auto"/>
+        <w:ind w:left="284" w:hanging="284"/>
+        <w:rPr>
+          <w:rFonts w:ascii="Tahoma" w:hAnsi="Tahoma" w:cs="Tahoma"/>
           <w:iCs/>
           <w:sz w:val="18"/>
           <w:szCs w:val="18"/>
@@ -1164,8 +1265,8 @@
         <w:spacing w:after="0" w:line="240" w:lineRule="auto"/>
         <w:rPr>
           <w:rFonts w:ascii="Tahoma" w:hAnsi="Tahoma" w:cs="Tahoma"/>
-          <w:sz w:val="16"/>
-          <w:szCs w:val="16"/>
+          <w:sz w:val="10"/>
+          <w:szCs w:val="10"/>
         </w:rPr>
       </w:pPr>
     </w:p>
@@ -1381,6 +1482,7 @@
         </w:rPr>
         <w:t xml:space="preserve">various </w:t>
       </w:r>
+      <w:proofErr w:type="gramStart"/>
       <w:r>
         <w:rPr>
           <w:rFonts w:ascii="Tahoma" w:hAnsi="Tahoma" w:cs="Tahoma"/>
@@ -1389,6 +1491,7 @@
         </w:rPr>
         <w:t>speeches</w:t>
       </w:r>
+      <w:proofErr w:type="gramEnd"/>
     </w:p>
     <w:p>
       <w:pPr>
@@ -1487,8 +1590,8 @@
         <w:spacing w:after="0" w:line="240" w:lineRule="auto"/>
         <w:rPr>
           <w:rFonts w:ascii="Tahoma" w:hAnsi="Tahoma" w:cs="Tahoma"/>
-          <w:sz w:val="16"/>
-          <w:szCs w:val="16"/>
+          <w:sz w:val="10"/>
+          <w:szCs w:val="10"/>
         </w:rPr>
       </w:pPr>
     </w:p>
@@ -1711,8 +1814,8 @@
         <w:rPr>
           <w:rFonts w:ascii="Tahoma" w:hAnsi="Tahoma" w:cs="Tahoma"/>
           <w:b/>
-          <w:sz w:val="16"/>
-          <w:szCs w:val="16"/>
+          <w:sz w:val="10"/>
+          <w:szCs w:val="10"/>
         </w:rPr>
       </w:pPr>
     </w:p>
@@ -1746,13 +1849,23 @@
         </w:rPr>
         <w:tab/>
       </w:r>
-      <w:r>
-        <w:rPr>
-          <w:rFonts w:ascii="Tahoma" w:hAnsi="Tahoma" w:cs="Tahoma"/>
-          <w:sz w:val="20"/>
-          <w:szCs w:val="20"/>
-        </w:rPr>
-        <w:t>Ottawa, Canada</w:t>
+      <w:proofErr w:type="spellStart"/>
+      <w:r>
+        <w:rPr>
+          <w:rFonts w:ascii="Tahoma" w:hAnsi="Tahoma" w:cs="Tahoma"/>
+          <w:sz w:val="20"/>
+          <w:szCs w:val="20"/>
+        </w:rPr>
+        <w:t>Ottawa</w:t>
+      </w:r>
+      <w:proofErr w:type="spellEnd"/>
+      <w:r>
+        <w:rPr>
+          <w:rFonts w:ascii="Tahoma" w:hAnsi="Tahoma" w:cs="Tahoma"/>
+          <w:sz w:val="20"/>
+          <w:szCs w:val="20"/>
+        </w:rPr>
+        <w:t>, Canada</w:t>
       </w:r>
     </w:p>
     <w:p>
@@ -1886,8 +1999,8 @@
         <w:ind w:left="284"/>
         <w:rPr>
           <w:rFonts w:ascii="Tahoma" w:hAnsi="Tahoma" w:cs="Tahoma"/>
-          <w:sz w:val="20"/>
-          <w:szCs w:val="20"/>
+          <w:sz w:val="10"/>
+          <w:szCs w:val="10"/>
         </w:rPr>
       </w:pPr>
     </w:p>
@@ -2082,6 +2195,7 @@
           <w:szCs w:val="20"/>
         </w:rPr>
       </w:pPr>
+      <w:proofErr w:type="spellStart"/>
       <w:r>
         <w:rPr>
           <w:rFonts w:ascii="Tahoma" w:hAnsi="Tahoma" w:cs="Tahoma"/>
@@ -2089,7 +2203,17 @@
           <w:sz w:val="20"/>
           <w:szCs w:val="20"/>
         </w:rPr>
-        <w:t>Honours Bachelor of Commerce, Concentration in Finance</w:t>
+        <w:t>Honours</w:t>
+      </w:r>
+      <w:proofErr w:type="spellEnd"/>
+      <w:r>
+        <w:rPr>
+          <w:rFonts w:ascii="Tahoma" w:hAnsi="Tahoma" w:cs="Tahoma"/>
+          <w:iCs/>
+          <w:sz w:val="20"/>
+          <w:szCs w:val="20"/>
+        </w:rPr>
+        <w:t xml:space="preserve"> Bachelor of Commerce, Concentration in Finance</w:t>
       </w:r>
       <w:r>
         <w:rPr>
@@ -2110,8 +2234,8 @@
         <w:rPr>
           <w:rFonts w:ascii="Tahoma" w:hAnsi="Tahoma" w:cs="Tahoma"/>
           <w:b/>
-          <w:sz w:val="20"/>
-          <w:szCs w:val="20"/>
+          <w:sz w:val="10"/>
+          <w:szCs w:val="10"/>
         </w:rPr>
       </w:pPr>
     </w:p>
@@ -2366,15 +2490,43 @@
           <w:sz w:val="18"/>
           <w:szCs w:val="18"/>
         </w:rPr>
-        <w:t>, PySpark</w:t>
-      </w:r>
-      <w:r>
-        <w:rPr>
-          <w:rFonts w:ascii="Tahoma" w:hAnsi="Tahoma" w:cs="Tahoma"/>
-          <w:sz w:val="18"/>
-          <w:szCs w:val="18"/>
-        </w:rPr>
-        <w:t xml:space="preserve">, PyTorch, Power BI, React, Django, </w:t>
+        <w:t xml:space="preserve">, </w:t>
+      </w:r>
+      <w:proofErr w:type="spellStart"/>
+      <w:r>
+        <w:rPr>
+          <w:rFonts w:ascii="Tahoma" w:hAnsi="Tahoma" w:cs="Tahoma"/>
+          <w:sz w:val="18"/>
+          <w:szCs w:val="18"/>
+        </w:rPr>
+        <w:t>PySpark</w:t>
+      </w:r>
+      <w:proofErr w:type="spellEnd"/>
+      <w:r>
+        <w:rPr>
+          <w:rFonts w:ascii="Tahoma" w:hAnsi="Tahoma" w:cs="Tahoma"/>
+          <w:sz w:val="18"/>
+          <w:szCs w:val="18"/>
+        </w:rPr>
+        <w:t xml:space="preserve">, </w:t>
+      </w:r>
+      <w:proofErr w:type="spellStart"/>
+      <w:r>
+        <w:rPr>
+          <w:rFonts w:ascii="Tahoma" w:hAnsi="Tahoma" w:cs="Tahoma"/>
+          <w:sz w:val="18"/>
+          <w:szCs w:val="18"/>
+        </w:rPr>
+        <w:t>PyTorch</w:t>
+      </w:r>
+      <w:proofErr w:type="spellEnd"/>
+      <w:r>
+        <w:rPr>
+          <w:rFonts w:ascii="Tahoma" w:hAnsi="Tahoma" w:cs="Tahoma"/>
+          <w:sz w:val="18"/>
+          <w:szCs w:val="18"/>
+        </w:rPr>
+        <w:t xml:space="preserve">, Power BI, React, Django, </w:t>
       </w:r>
       <w:r>
         <w:rPr>
@@ -2438,8 +2590,8 @@
         <w:spacing w:after="0" w:line="240" w:lineRule="auto"/>
         <w:rPr>
           <w:rFonts w:ascii="Tahoma" w:hAnsi="Tahoma" w:cs="Tahoma"/>
-          <w:sz w:val="20"/>
-          <w:szCs w:val="20"/>
+          <w:sz w:val="10"/>
+          <w:szCs w:val="10"/>
         </w:rPr>
       </w:pPr>
     </w:p>
@@ -2602,8 +2754,8 @@
         <w:rPr>
           <w:rFonts w:ascii="Tahoma" w:hAnsi="Tahoma" w:cs="Tahoma"/>
           <w:b/>
-          <w:sz w:val="20"/>
-          <w:szCs w:val="20"/>
+          <w:sz w:val="10"/>
+          <w:szCs w:val="10"/>
           <w:u w:val="single"/>
         </w:rPr>
       </w:pPr>
@@ -2771,6 +2923,7 @@
           <w:sz w:val="20"/>
           <w:szCs w:val="20"/>
         </w:rPr>
+        <w:lastRenderedPageBreak/>
         <w:t>Humanitarian Consulting Project</w:t>
       </w:r>
       <w:r>
@@ -2829,6 +2982,7 @@
         </w:rPr>
         <w:t xml:space="preserve">Engineer, </w:t>
       </w:r>
+      <w:proofErr w:type="spellStart"/>
       <w:r>
         <w:rPr>
           <w:rFonts w:ascii="Tahoma" w:hAnsi="Tahoma" w:cs="Tahoma"/>
@@ -2837,8 +2991,31 @@
           <w:sz w:val="20"/>
           <w:szCs w:val="20"/>
         </w:rPr>
-        <w:t>Reserva Conchal</w:t>
-      </w:r>
+        <w:t>Reserva</w:t>
+      </w:r>
+      <w:proofErr w:type="spellEnd"/>
+      <w:r>
+        <w:rPr>
+          <w:rFonts w:ascii="Tahoma" w:hAnsi="Tahoma" w:cs="Tahoma"/>
+          <w:i/>
+          <w:strike/>
+          <w:sz w:val="20"/>
+          <w:szCs w:val="20"/>
+        </w:rPr>
+        <w:t xml:space="preserve"> </w:t>
+      </w:r>
+      <w:proofErr w:type="spellStart"/>
+      <w:r>
+        <w:rPr>
+          <w:rFonts w:ascii="Tahoma" w:hAnsi="Tahoma" w:cs="Tahoma"/>
+          <w:i/>
+          <w:strike/>
+          <w:sz w:val="20"/>
+          <w:szCs w:val="20"/>
+        </w:rPr>
+        <w:t>Conchal</w:t>
+      </w:r>
+      <w:proofErr w:type="spellEnd"/>
       <w:r>
         <w:rPr>
           <w:rFonts w:ascii="Tahoma" w:hAnsi="Tahoma" w:cs="Tahoma"/>

</xml_diff>

<commit_message>
clean up resume files and add SPA 404 fallback
- Gitignore generated PDFs, PNGs, backup folder, job search notes,
  and utility scripts
- Untrack PDFs from git (not referenced by the app)
- Delete old sections/ dir (superseded by variants/)
- Add new resume variants: ml-data-engineer, production-ds
- Update tex paths from 1-page/ to variants/1-page/
- Copy index.html to 404.html on build for GitHub Pages SPA routing

Co-Authored-By: Claude Opus 4.6 <noreply@anthropic.com>
</commit_message>
<xml_diff>
--- a/src/static/resume.docx
+++ b/src/static/resume.docx
@@ -1,6 +1,6 @@
 
 <file path=word/document.xml><?xml version="1.0" encoding="utf-8"?>
-<w:document xmlns:wpc="http://schemas.microsoft.com/office/word/2010/wordprocessingCanvas" xmlns:cx="http://schemas.microsoft.com/office/drawing/2014/chartex" xmlns:cx1="http://schemas.microsoft.com/office/drawing/2015/9/8/chartex" xmlns:cx2="http://schemas.microsoft.com/office/drawing/2015/10/21/chartex" xmlns:cx3="http://schemas.microsoft.com/office/drawing/2016/5/9/chartex" xmlns:cx4="http://schemas.microsoft.com/office/drawing/2016/5/10/chartex" xmlns:cx5="http://schemas.microsoft.com/office/drawing/2016/5/11/chartex" xmlns:cx6="http://schemas.microsoft.com/office/drawing/2016/5/12/chartex" xmlns:cx7="http://schemas.microsoft.com/office/drawing/2016/5/13/chartex" xmlns:cx8="http://schemas.microsoft.com/office/drawing/2016/5/14/chartex" xmlns:mc="http://schemas.openxmlformats.org/markup-compatibility/2006" xmlns:aink="http://schemas.microsoft.com/office/drawing/2016/ink" xmlns:am3d="http://schemas.microsoft.com/office/drawing/2017/model3d" xmlns:o="urn:schemas-microsoft-com:office:office" xmlns:oel="http://schemas.microsoft.com/office/2019/extlst" xmlns:r="http://schemas.openxmlformats.org/officeDocument/2006/relationships" xmlns:m="http://schemas.openxmlformats.org/officeDocument/2006/math" xmlns:v="urn:schemas-microsoft-com:vml" xmlns:wp14="http://schemas.microsoft.com/office/word/2010/wordprocessingDrawing" xmlns:wp="http://schemas.openxmlformats.org/drawingml/2006/wordprocessingDrawing" xmlns:w10="urn:schemas-microsoft-com:office:word" xmlns:w="http://schemas.openxmlformats.org/wordprocessingml/2006/main" xmlns:w14="http://schemas.microsoft.com/office/word/2010/wordml" xmlns:w15="http://schemas.microsoft.com/office/word/2012/wordml" xmlns:w16cex="http://schemas.microsoft.com/office/word/2018/wordml/cex" xmlns:w16cid="http://schemas.microsoft.com/office/word/2016/wordml/cid" xmlns:w16="http://schemas.microsoft.com/office/word/2018/wordml" xmlns:w16sdtdh="http://schemas.microsoft.com/office/word/2020/wordml/sdtdatahash" xmlns:w16se="http://schemas.microsoft.com/office/word/2015/wordml/symex" xmlns:wpg="http://schemas.microsoft.com/office/word/2010/wordprocessingGroup" xmlns:wpi="http://schemas.microsoft.com/office/word/2010/wordprocessingInk" xmlns:wne="http://schemas.microsoft.com/office/word/2006/wordml" xmlns:wps="http://schemas.microsoft.com/office/word/2010/wordprocessingShape" mc:Ignorable="w14 w15 w16se w16cid w16 w16cex w16sdtdh wp14">
+<w:document xmlns:wpc="http://schemas.microsoft.com/office/word/2010/wordprocessingCanvas" xmlns:cx="http://schemas.microsoft.com/office/drawing/2014/chartex" xmlns:cx1="http://schemas.microsoft.com/office/drawing/2015/9/8/chartex" xmlns:cx2="http://schemas.microsoft.com/office/drawing/2015/10/21/chartex" xmlns:cx3="http://schemas.microsoft.com/office/drawing/2016/5/9/chartex" xmlns:cx4="http://schemas.microsoft.com/office/drawing/2016/5/10/chartex" xmlns:cx5="http://schemas.microsoft.com/office/drawing/2016/5/11/chartex" xmlns:cx6="http://schemas.microsoft.com/office/drawing/2016/5/12/chartex" xmlns:cx7="http://schemas.microsoft.com/office/drawing/2016/5/13/chartex" xmlns:cx8="http://schemas.microsoft.com/office/drawing/2016/5/14/chartex" xmlns:mc="http://schemas.openxmlformats.org/markup-compatibility/2006" xmlns:aink="http://schemas.microsoft.com/office/drawing/2016/ink" xmlns:am3d="http://schemas.microsoft.com/office/drawing/2017/model3d" xmlns:o="urn:schemas-microsoft-com:office:office" xmlns:oel="http://schemas.microsoft.com/office/2019/extlst" xmlns:r="http://schemas.openxmlformats.org/officeDocument/2006/relationships" xmlns:m="http://schemas.openxmlformats.org/officeDocument/2006/math" xmlns:v="urn:schemas-microsoft-com:vml" xmlns:wp14="http://schemas.microsoft.com/office/word/2010/wordprocessingDrawing" xmlns:wp="http://schemas.openxmlformats.org/drawingml/2006/wordprocessingDrawing" xmlns:w10="urn:schemas-microsoft-com:office:word" xmlns:w="http://schemas.openxmlformats.org/wordprocessingml/2006/main" xmlns:w14="http://schemas.microsoft.com/office/word/2010/wordml" xmlns:w15="http://schemas.microsoft.com/office/word/2012/wordml" xmlns:w16cex="http://schemas.microsoft.com/office/word/2018/wordml/cex" xmlns:w16cid="http://schemas.microsoft.com/office/word/2016/wordml/cid" xmlns:w16="http://schemas.microsoft.com/office/word/2018/wordml" xmlns:w16du="http://schemas.microsoft.com/office/word/2023/wordml/word16du" xmlns:w16sdtdh="http://schemas.microsoft.com/office/word/2020/wordml/sdtdatahash" xmlns:w16sdtfl="http://schemas.microsoft.com/office/word/2024/wordml/sdtformatlock" xmlns:w16se="http://schemas.microsoft.com/office/word/2015/wordml/symex" xmlns:wpg="http://schemas.microsoft.com/office/word/2010/wordprocessingGroup" xmlns:wpi="http://schemas.microsoft.com/office/word/2010/wordprocessingInk" xmlns:wne="http://schemas.microsoft.com/office/word/2006/wordml" xmlns:wps="http://schemas.microsoft.com/office/word/2010/wordprocessingShape" mc:Ignorable="w14 w15 w16se w16cid w16 w16cex w16sdtdh w16sdtfl w16du wp14">
   <w:body>
     <w:p>
       <w:pPr>
@@ -207,7 +207,25 @@
             <w:sz w:val="20"/>
             <w:szCs w:val="20"/>
           </w:rPr>
-          <w:t>ca.linkedin.com/in/</w:t>
+          <w:t>l</w:t>
+        </w:r>
+        <w:r>
+          <w:rPr>
+            <w:rStyle w:val="Hyperlink"/>
+            <w:rFonts w:ascii="Tahoma" w:hAnsi="Tahoma" w:cs="Tahoma"/>
+            <w:sz w:val="20"/>
+            <w:szCs w:val="20"/>
+          </w:rPr>
+          <w:t>i</w:t>
+        </w:r>
+        <w:r>
+          <w:rPr>
+            <w:rStyle w:val="Hyperlink"/>
+            <w:rFonts w:ascii="Tahoma" w:hAnsi="Tahoma" w:cs="Tahoma"/>
+            <w:sz w:val="20"/>
+            <w:szCs w:val="20"/>
+          </w:rPr>
+          <w:t>nkedin.com/in/</w:t>
         </w:r>
         <w:proofErr w:type="spellStart"/>
         <w:r>
@@ -492,23 +510,41 @@
           <w:sz w:val="18"/>
           <w:szCs w:val="18"/>
         </w:rPr>
-        <w:t>, and facilitated seamless client interactions for one of the large</w:t>
-      </w:r>
-      <w:r>
-        <w:rPr>
-          <w:rFonts w:ascii="Tahoma" w:hAnsi="Tahoma" w:cs="Tahoma"/>
-          <w:sz w:val="18"/>
-          <w:szCs w:val="18"/>
-        </w:rPr>
-        <w:t>r</w:t>
-      </w:r>
-      <w:r>
-        <w:rPr>
-          <w:rFonts w:ascii="Tahoma" w:hAnsi="Tahoma" w:cs="Tahoma"/>
-          <w:sz w:val="18"/>
-          <w:szCs w:val="18"/>
-        </w:rPr>
-        <w:t xml:space="preserve"> models within our team, ensuring its optimal performance and alignment with strategic objectives</w:t>
+        <w:t xml:space="preserve">, and facilitated seamless client interactions for the </w:t>
+      </w:r>
+      <w:r>
+        <w:rPr>
+          <w:rFonts w:ascii="Tahoma" w:hAnsi="Tahoma" w:cs="Tahoma"/>
+          <w:sz w:val="18"/>
+          <w:szCs w:val="18"/>
+        </w:rPr>
+        <w:t xml:space="preserve">highest volume predictive </w:t>
+      </w:r>
+      <w:r>
+        <w:rPr>
+          <w:rFonts w:ascii="Tahoma" w:hAnsi="Tahoma" w:cs="Tahoma"/>
+          <w:sz w:val="18"/>
+          <w:szCs w:val="18"/>
+        </w:rPr>
+        <w:t xml:space="preserve">models within our team, ensuring </w:t>
+      </w:r>
+      <w:proofErr w:type="gramStart"/>
+      <w:r>
+        <w:rPr>
+          <w:rFonts w:ascii="Tahoma" w:hAnsi="Tahoma" w:cs="Tahoma"/>
+          <w:sz w:val="18"/>
+          <w:szCs w:val="18"/>
+        </w:rPr>
+        <w:t>its</w:t>
+      </w:r>
+      <w:proofErr w:type="gramEnd"/>
+      <w:r>
+        <w:rPr>
+          <w:rFonts w:ascii="Tahoma" w:hAnsi="Tahoma" w:cs="Tahoma"/>
+          <w:sz w:val="18"/>
+          <w:szCs w:val="18"/>
+        </w:rPr>
+        <w:t xml:space="preserve"> optimal performance and alignment with strategic objectives</w:t>
       </w:r>
       <w:r>
         <w:rPr>
@@ -1473,7 +1509,6 @@
         </w:rPr>
         <w:t xml:space="preserve">various </w:t>
       </w:r>
-      <w:proofErr w:type="gramStart"/>
       <w:r>
         <w:rPr>
           <w:rFonts w:ascii="Tahoma" w:hAnsi="Tahoma" w:cs="Tahoma"/>
@@ -1482,7 +1517,6 @@
         </w:rPr>
         <w:t>speeches</w:t>
       </w:r>
-      <w:proofErr w:type="gramEnd"/>
     </w:p>
     <w:p>
       <w:pPr>
@@ -3081,7 +3115,7 @@
 </file>
 
 <file path=word/numbering.xml><?xml version="1.0" encoding="utf-8"?>
-<w:numbering xmlns:wpc="http://schemas.microsoft.com/office/word/2010/wordprocessingCanvas" xmlns:cx="http://schemas.microsoft.com/office/drawing/2014/chartex" xmlns:cx1="http://schemas.microsoft.com/office/drawing/2015/9/8/chartex" xmlns:cx2="http://schemas.microsoft.com/office/drawing/2015/10/21/chartex" xmlns:cx3="http://schemas.microsoft.com/office/drawing/2016/5/9/chartex" xmlns:cx4="http://schemas.microsoft.com/office/drawing/2016/5/10/chartex" xmlns:cx5="http://schemas.microsoft.com/office/drawing/2016/5/11/chartex" xmlns:cx6="http://schemas.microsoft.com/office/drawing/2016/5/12/chartex" xmlns:cx7="http://schemas.microsoft.com/office/drawing/2016/5/13/chartex" xmlns:cx8="http://schemas.microsoft.com/office/drawing/2016/5/14/chartex" xmlns:mc="http://schemas.openxmlformats.org/markup-compatibility/2006" xmlns:aink="http://schemas.microsoft.com/office/drawing/2016/ink" xmlns:am3d="http://schemas.microsoft.com/office/drawing/2017/model3d" xmlns:o="urn:schemas-microsoft-com:office:office" xmlns:oel="http://schemas.microsoft.com/office/2019/extlst" xmlns:r="http://schemas.openxmlformats.org/officeDocument/2006/relationships" xmlns:m="http://schemas.openxmlformats.org/officeDocument/2006/math" xmlns:v="urn:schemas-microsoft-com:vml" xmlns:wp14="http://schemas.microsoft.com/office/word/2010/wordprocessingDrawing" xmlns:wp="http://schemas.openxmlformats.org/drawingml/2006/wordprocessingDrawing" xmlns:w10="urn:schemas-microsoft-com:office:word" xmlns:w="http://schemas.openxmlformats.org/wordprocessingml/2006/main" xmlns:w14="http://schemas.microsoft.com/office/word/2010/wordml" xmlns:w15="http://schemas.microsoft.com/office/word/2012/wordml" xmlns:w16cex="http://schemas.microsoft.com/office/word/2018/wordml/cex" xmlns:w16cid="http://schemas.microsoft.com/office/word/2016/wordml/cid" xmlns:w16="http://schemas.microsoft.com/office/word/2018/wordml" xmlns:w16sdtdh="http://schemas.microsoft.com/office/word/2020/wordml/sdtdatahash" xmlns:w16se="http://schemas.microsoft.com/office/word/2015/wordml/symex" xmlns:wpg="http://schemas.microsoft.com/office/word/2010/wordprocessingGroup" xmlns:wpi="http://schemas.microsoft.com/office/word/2010/wordprocessingInk" xmlns:wne="http://schemas.microsoft.com/office/word/2006/wordml" xmlns:wps="http://schemas.microsoft.com/office/word/2010/wordprocessingShape" mc:Ignorable="w14 w15 w16se w16cid w16 w16cex w16sdtdh wp14">
+<w:numbering xmlns:wpc="http://schemas.microsoft.com/office/word/2010/wordprocessingCanvas" xmlns:cx="http://schemas.microsoft.com/office/drawing/2014/chartex" xmlns:cx1="http://schemas.microsoft.com/office/drawing/2015/9/8/chartex" xmlns:cx2="http://schemas.microsoft.com/office/drawing/2015/10/21/chartex" xmlns:cx3="http://schemas.microsoft.com/office/drawing/2016/5/9/chartex" xmlns:cx4="http://schemas.microsoft.com/office/drawing/2016/5/10/chartex" xmlns:cx5="http://schemas.microsoft.com/office/drawing/2016/5/11/chartex" xmlns:cx6="http://schemas.microsoft.com/office/drawing/2016/5/12/chartex" xmlns:cx7="http://schemas.microsoft.com/office/drawing/2016/5/13/chartex" xmlns:cx8="http://schemas.microsoft.com/office/drawing/2016/5/14/chartex" xmlns:mc="http://schemas.openxmlformats.org/markup-compatibility/2006" xmlns:aink="http://schemas.microsoft.com/office/drawing/2016/ink" xmlns:am3d="http://schemas.microsoft.com/office/drawing/2017/model3d" xmlns:o="urn:schemas-microsoft-com:office:office" xmlns:oel="http://schemas.microsoft.com/office/2019/extlst" xmlns:r="http://schemas.openxmlformats.org/officeDocument/2006/relationships" xmlns:m="http://schemas.openxmlformats.org/officeDocument/2006/math" xmlns:v="urn:schemas-microsoft-com:vml" xmlns:wp14="http://schemas.microsoft.com/office/word/2010/wordprocessingDrawing" xmlns:wp="http://schemas.openxmlformats.org/drawingml/2006/wordprocessingDrawing" xmlns:w10="urn:schemas-microsoft-com:office:word" xmlns:w="http://schemas.openxmlformats.org/wordprocessingml/2006/main" xmlns:w14="http://schemas.microsoft.com/office/word/2010/wordml" xmlns:w15="http://schemas.microsoft.com/office/word/2012/wordml" xmlns:w16cex="http://schemas.microsoft.com/office/word/2018/wordml/cex" xmlns:w16cid="http://schemas.microsoft.com/office/word/2016/wordml/cid" xmlns:w16="http://schemas.microsoft.com/office/word/2018/wordml" xmlns:w16du="http://schemas.microsoft.com/office/word/2023/wordml/word16du" xmlns:w16sdtdh="http://schemas.microsoft.com/office/word/2020/wordml/sdtdatahash" xmlns:w16sdtfl="http://schemas.microsoft.com/office/word/2024/wordml/sdtformatlock" xmlns:w16se="http://schemas.microsoft.com/office/word/2015/wordml/symex" xmlns:wpg="http://schemas.microsoft.com/office/word/2010/wordprocessingGroup" xmlns:wpi="http://schemas.microsoft.com/office/word/2010/wordprocessingInk" xmlns:wne="http://schemas.microsoft.com/office/word/2006/wordml" xmlns:wps="http://schemas.microsoft.com/office/word/2010/wordprocessingShape" mc:Ignorable="w14 w15 w16se w16cid w16 w16cex w16sdtdh w16sdtfl w16du wp14">
   <w:abstractNum w:abstractNumId="0" w15:restartNumberingAfterBreak="0">
     <w:nsid w:val="0C76364C"/>
     <w:multiLevelType w:val="hybridMultilevel"/>
@@ -4553,7 +4587,7 @@
 </file>
 
 <file path=word/styles.xml><?xml version="1.0" encoding="utf-8"?>
-<w:styles xmlns:mc="http://schemas.openxmlformats.org/markup-compatibility/2006" xmlns:r="http://schemas.openxmlformats.org/officeDocument/2006/relationships" xmlns:w="http://schemas.openxmlformats.org/wordprocessingml/2006/main" xmlns:w14="http://schemas.microsoft.com/office/word/2010/wordml" xmlns:w15="http://schemas.microsoft.com/office/word/2012/wordml" xmlns:w16cex="http://schemas.microsoft.com/office/word/2018/wordml/cex" xmlns:w16cid="http://schemas.microsoft.com/office/word/2016/wordml/cid" xmlns:w16="http://schemas.microsoft.com/office/word/2018/wordml" xmlns:w16sdtdh="http://schemas.microsoft.com/office/word/2020/wordml/sdtdatahash" xmlns:w16se="http://schemas.microsoft.com/office/word/2015/wordml/symex" mc:Ignorable="w14 w15 w16se w16cid w16 w16cex w16sdtdh">
+<w:styles xmlns:mc="http://schemas.openxmlformats.org/markup-compatibility/2006" xmlns:r="http://schemas.openxmlformats.org/officeDocument/2006/relationships" xmlns:w="http://schemas.openxmlformats.org/wordprocessingml/2006/main" xmlns:w14="http://schemas.microsoft.com/office/word/2010/wordml" xmlns:w15="http://schemas.microsoft.com/office/word/2012/wordml" xmlns:w16cex="http://schemas.microsoft.com/office/word/2018/wordml/cex" xmlns:w16cid="http://schemas.microsoft.com/office/word/2016/wordml/cid" xmlns:w16="http://schemas.microsoft.com/office/word/2018/wordml" xmlns:w16du="http://schemas.microsoft.com/office/word/2023/wordml/word16du" xmlns:w16sdtdh="http://schemas.microsoft.com/office/word/2020/wordml/sdtdatahash" xmlns:w16sdtfl="http://schemas.microsoft.com/office/word/2024/wordml/sdtformatlock" xmlns:w16se="http://schemas.microsoft.com/office/word/2015/wordml/symex" mc:Ignorable="w14 w15 w16se w16cid w16 w16cex w16sdtdh w16sdtfl w16du">
   <w:docDefaults>
     <w:rPrDefault>
       <w:rPr>
@@ -4945,7 +4979,6 @@
   <w:style w:type="character" w:default="1" w:styleId="DefaultParagraphFont">
     <w:name w:val="Default Paragraph Font"/>
     <w:uiPriority w:val="1"/>
-    <w:semiHidden/>
     <w:unhideWhenUsed/>
   </w:style>
   <w:style w:type="table" w:default="1" w:styleId="TableNormal">

</xml_diff>